<commit_message>
CP: Correccion sesion 15
</commit_message>
<xml_diff>
--- a/Componentes_Prácticos/sesion_15/CP_Java sesión 15_Semana 5.docx
+++ b/Componentes_Prácticos/sesion_15/CP_Java sesión 15_Semana 5.docx
@@ -133,7 +133,6 @@
         </w:numPr>
         <w:spacing w:after="200" w:line="240" w:lineRule="auto"/>
         <w:ind w:left="1440" w:hanging="360"/>
-        <w:jc w:val="both"/>
         <w:rPr>
           <w:u w:val="none"/>
         </w:rPr>
@@ -411,6 +410,7 @@
       </w:tblGrid>
       <w:tr>
         <w:trPr>
+          <w:cantSplit w:val="0"/>
           <w:tblHeader w:val="0"/>
         </w:trPr>
         <w:tc>
@@ -724,6 +724,7 @@
       </w:tr>
       <w:tr>
         <w:trPr>
+          <w:cantSplit w:val="0"/>
           <w:tblHeader w:val="0"/>
         </w:trPr>
         <w:tc>
@@ -1023,6 +1024,7 @@
       </w:tr>
       <w:tr>
         <w:trPr>
+          <w:cantSplit w:val="0"/>
           <w:tblHeader w:val="0"/>
         </w:trPr>
         <w:tc>
@@ -1322,6 +1324,7 @@
       </w:tr>
       <w:tr>
         <w:trPr>
+          <w:cantSplit w:val="0"/>
           <w:tblHeader w:val="0"/>
         </w:trPr>
         <w:tc>
@@ -1649,7 +1652,7 @@
         <w:rPr>
           <w:rtl w:val="0"/>
         </w:rPr>
-        <w:t xml:space="preserve">En la vista ‘Inicio’ añadir un label con id </w:t>
+        <w:t xml:space="preserve">En la vista ‘Inicio’ añadir un textArea con id </w:t>
       </w:r>
       <w:r>
         <w:rPr>
@@ -1908,41 +1911,7 @@
         <w:rPr>
           <w:rtl w:val="0"/>
         </w:rPr>
-        <w:t xml:space="preserve">Para atributos de tipo text/strings concatenar comillas </w:t>
-      </w:r>
-      <w:r>
-        <w:rPr>
-          <w:rFonts w:ascii="Consolas" w:cs="Consolas" w:eastAsia="Consolas" w:hAnsi="Consolas"/>
-          <w:rtl w:val="0"/>
-        </w:rPr>
-        <w:t xml:space="preserve"> ‘ </w:t>
-      </w:r>
-      <w:r>
-        <w:rPr>
-          <w:rtl w:val="0"/>
-        </w:rPr>
-        <w:t xml:space="preserve">en query antes y después de la variable</w:t>
-      </w:r>
-    </w:p>
-    <w:p>
-      <w:pPr>
-        <w:widowControl w:val="0"/>
-        <w:numPr>
-          <w:ilvl w:val="0"/>
-          <w:numId w:val="3"/>
-        </w:numPr>
-        <w:spacing w:after="200" w:lineRule="auto"/>
-        <w:ind w:left="720" w:hanging="360"/>
-        <w:jc w:val="both"/>
-        <w:rPr>
-          <w:u w:val="none"/>
-        </w:rPr>
-      </w:pPr>
-      <w:r>
-        <w:rPr>
-          <w:rtl w:val="0"/>
-        </w:rPr>
-        <w:t xml:space="preserve">Crear en el proyecto una carpeta especial (dentro src) para el archivo connect.java esto permitirá posteriormente poder llamar sus métodos desde otra clase.</w:t>
+        <w:t xml:space="preserve">Tener en cuenta el listado de instrucciones.</w:t>
       </w:r>
     </w:p>
     <w:p>

</xml_diff>

<commit_message>
CP: actualizacion CP 15 vfinal
</commit_message>
<xml_diff>
--- a/Componentes_Prácticos/sesion_15/CP_Java sesión 15_Semana 5.docx
+++ b/Componentes_Prácticos/sesion_15/CP_Java sesión 15_Semana 5.docx
@@ -20,6 +20,421 @@
           <w:rtl w:val="0"/>
         </w:rPr>
         <w:t xml:space="preserve">Sesión # 15: Componente Práctico</w:t>
+      </w:r>
+    </w:p>
+    <w:p>
+      <w:pPr>
+        <w:widowControl w:val="0"/>
+        <w:spacing w:line="240" w:lineRule="auto"/>
+        <w:jc w:val="both"/>
+        <w:rPr/>
+      </w:pPr>
+      <w:r>
+        <w:rPr>
+          <w:rtl w:val="0"/>
+        </w:rPr>
+      </w:r>
+    </w:p>
+    <w:p>
+      <w:pPr>
+        <w:widowControl w:val="0"/>
+        <w:spacing w:line="240" w:lineRule="auto"/>
+        <w:jc w:val="both"/>
+        <w:rPr/>
+      </w:pPr>
+      <w:r>
+        <w:rPr>
+          <w:b w:val="1"/>
+          <w:sz w:val="24"/>
+          <w:szCs w:val="24"/>
+          <w:rtl w:val="0"/>
+        </w:rPr>
+        <w:t xml:space="preserve">Instrucciones</w:t>
+      </w:r>
+      <w:r>
+        <w:rPr>
+          <w:b w:val="1"/>
+          <w:rtl w:val="0"/>
+        </w:rPr>
+        <w:t xml:space="preserve">:</w:t>
+      </w:r>
+      <w:r>
+        <w:rPr>
+          <w:rtl w:val="0"/>
+        </w:rPr>
+      </w:r>
+    </w:p>
+    <w:p>
+      <w:pPr>
+        <w:widowControl w:val="0"/>
+        <w:spacing w:line="240" w:lineRule="auto"/>
+        <w:jc w:val="both"/>
+        <w:rPr>
+          <w:b w:val="1"/>
+        </w:rPr>
+      </w:pPr>
+      <w:r>
+        <w:rPr>
+          <w:rtl w:val="0"/>
+        </w:rPr>
+      </w:r>
+    </w:p>
+    <w:p>
+      <w:pPr>
+        <w:widowControl w:val="0"/>
+        <w:numPr>
+          <w:ilvl w:val="0"/>
+          <w:numId w:val="3"/>
+        </w:numPr>
+        <w:spacing w:line="240" w:lineRule="auto"/>
+        <w:ind w:left="720" w:hanging="360"/>
+        <w:jc w:val="both"/>
+        <w:rPr>
+          <w:b w:val="1"/>
+        </w:rPr>
+      </w:pPr>
+      <w:r>
+        <w:rPr>
+          <w:b w:val="1"/>
+          <w:rtl w:val="0"/>
+        </w:rPr>
+        <w:t xml:space="preserve">Descarga el archivo de word correspondiente a la sesión a trabajar.</w:t>
+        <w:br w:type="textWrapping"/>
+      </w:r>
+    </w:p>
+    <w:p>
+      <w:pPr>
+        <w:widowControl w:val="0"/>
+        <w:numPr>
+          <w:ilvl w:val="0"/>
+          <w:numId w:val="3"/>
+        </w:numPr>
+        <w:spacing w:line="240" w:lineRule="auto"/>
+        <w:ind w:left="720" w:hanging="360"/>
+        <w:jc w:val="both"/>
+      </w:pPr>
+      <w:r>
+        <w:rPr>
+          <w:rtl w:val="0"/>
+        </w:rPr>
+        <w:t xml:space="preserve">Reutilizar para esta sesión el proyecto creado en el componente práctico de la sesión 14</w:t>
+        <w:br w:type="textWrapping"/>
+      </w:r>
+    </w:p>
+    <w:p>
+      <w:pPr>
+        <w:widowControl w:val="0"/>
+        <w:numPr>
+          <w:ilvl w:val="0"/>
+          <w:numId w:val="3"/>
+        </w:numPr>
+        <w:spacing w:line="240" w:lineRule="auto"/>
+        <w:ind w:left="720" w:hanging="360"/>
+        <w:jc w:val="both"/>
+      </w:pPr>
+      <w:r>
+        <w:rPr>
+          <w:rtl w:val="0"/>
+        </w:rPr>
+        <w:t xml:space="preserve">Verificar la configuración de las librerías javafx en el proyecto creado y añade la variable de entorno necesaria en vscode</w:t>
+        <w:br w:type="textWrapping"/>
+      </w:r>
+    </w:p>
+    <w:p>
+      <w:pPr>
+        <w:widowControl w:val="0"/>
+        <w:numPr>
+          <w:ilvl w:val="0"/>
+          <w:numId w:val="3"/>
+        </w:numPr>
+        <w:spacing w:line="240" w:lineRule="auto"/>
+        <w:ind w:left="720" w:hanging="360"/>
+        <w:jc w:val="both"/>
+      </w:pPr>
+      <w:r>
+        <w:rPr>
+          <w:rtl w:val="0"/>
+        </w:rPr>
+        <w:t xml:space="preserve">Añadir la librería de sqlite-jdbc</w:t>
+        <w:br w:type="textWrapping"/>
+      </w:r>
+    </w:p>
+    <w:p>
+      <w:pPr>
+        <w:widowControl w:val="0"/>
+        <w:numPr>
+          <w:ilvl w:val="0"/>
+          <w:numId w:val="3"/>
+        </w:numPr>
+        <w:spacing w:line="240" w:lineRule="auto"/>
+        <w:ind w:left="720" w:hanging="360"/>
+        <w:jc w:val="both"/>
+      </w:pPr>
+      <w:r>
+        <w:rPr>
+          <w:rtl w:val="0"/>
+        </w:rPr>
+        <w:t xml:space="preserve">Crear base de datos y tablas solicitadas en el enunciado. Tener en cuenta no utilizar espacios o caracteres especiales al momento de crear los atributos de una tabla.</w:t>
+        <w:br w:type="textWrapping"/>
+      </w:r>
+    </w:p>
+    <w:p>
+      <w:pPr>
+        <w:widowControl w:val="0"/>
+        <w:numPr>
+          <w:ilvl w:val="0"/>
+          <w:numId w:val="3"/>
+        </w:numPr>
+        <w:spacing w:after="200" w:lineRule="auto"/>
+        <w:ind w:left="720" w:hanging="360"/>
+        <w:jc w:val="both"/>
+      </w:pPr>
+      <w:r>
+        <w:rPr>
+          <w:rtl w:val="0"/>
+        </w:rPr>
+        <w:t xml:space="preserve">Crear en el proyecto java una carpeta especial (dentro src) para el archivo connect.java esto permitirá posteriormente poder llamar sus métodos desde otra clase</w:t>
+      </w:r>
+    </w:p>
+    <w:p>
+      <w:pPr>
+        <w:widowControl w:val="0"/>
+        <w:numPr>
+          <w:ilvl w:val="0"/>
+          <w:numId w:val="3"/>
+        </w:numPr>
+        <w:spacing w:after="200" w:lineRule="auto"/>
+        <w:ind w:left="720" w:hanging="360"/>
+        <w:jc w:val="both"/>
+      </w:pPr>
+      <w:r>
+        <w:rPr>
+          <w:rtl w:val="0"/>
+        </w:rPr>
+        <w:t xml:space="preserve">Configurar la conexión a la base de datos. Añadir ruta de db creada, ejemplo:</w:t>
+      </w:r>
+      <w:r>
+        <w:rPr>
+          <w:rFonts w:ascii="Consolas" w:cs="Consolas" w:eastAsia="Consolas" w:hAnsi="Consolas"/>
+          <w:i w:val="1"/>
+          <w:color w:val="4a4a4a"/>
+          <w:sz w:val="21"/>
+          <w:szCs w:val="21"/>
+          <w:rtl w:val="0"/>
+        </w:rPr>
+        <w:t xml:space="preserve">"jdbc:sqlite:C:/Users/JUANITO/Documents/MINTIC/CICLO-II/CP_15/CP_15/db/almacen.db"</w:t>
+      </w:r>
+    </w:p>
+    <w:p>
+      <w:pPr>
+        <w:widowControl w:val="0"/>
+        <w:numPr>
+          <w:ilvl w:val="0"/>
+          <w:numId w:val="3"/>
+        </w:numPr>
+        <w:spacing w:after="200" w:lineRule="auto"/>
+        <w:ind w:left="720" w:hanging="360"/>
+        <w:jc w:val="both"/>
+      </w:pPr>
+      <w:r>
+        <w:rPr>
+          <w:rtl w:val="0"/>
+        </w:rPr>
+        <w:t xml:space="preserve">Crear en la clase connect.java el método de conexión y posteriormente hacer llamado de este desde el controlador y acción correspondiente, añadir los métodos statements en la acción y controlador correspondiente. </w:t>
+      </w:r>
+    </w:p>
+    <w:p>
+      <w:pPr>
+        <w:widowControl w:val="0"/>
+        <w:numPr>
+          <w:ilvl w:val="0"/>
+          <w:numId w:val="3"/>
+        </w:numPr>
+        <w:spacing w:line="240" w:lineRule="auto"/>
+        <w:ind w:left="720" w:hanging="360"/>
+        <w:jc w:val="both"/>
+      </w:pPr>
+      <w:r>
+        <w:rPr>
+          <w:rtl w:val="0"/>
+        </w:rPr>
+        <w:t xml:space="preserve">Tener presente que los objetos Statement se crean a partir de objetos Connection con el método createStatement. Statement stmt = conn.createStatement();</w:t>
+        <w:br w:type="textWrapping"/>
+      </w:r>
+    </w:p>
+    <w:p>
+      <w:pPr>
+        <w:widowControl w:val="0"/>
+        <w:numPr>
+          <w:ilvl w:val="0"/>
+          <w:numId w:val="3"/>
+        </w:numPr>
+        <w:spacing w:after="200" w:lineRule="auto"/>
+        <w:ind w:left="720" w:hanging="360"/>
+        <w:jc w:val="both"/>
+      </w:pPr>
+      <w:r>
+        <w:rPr>
+          <w:rtl w:val="0"/>
+        </w:rPr>
+        <w:t xml:space="preserve">Para gestionar de manera más fácil la base de datos creada instalar SQLiteStudio (</w:t>
+      </w:r>
+      <w:hyperlink r:id="rId6">
+        <w:r>
+          <w:rPr>
+            <w:color w:val="1155cc"/>
+            <w:u w:val="single"/>
+            <w:rtl w:val="0"/>
+          </w:rPr>
+          <w:t xml:space="preserve">https://sqlitestudio.pl/</w:t>
+        </w:r>
+      </w:hyperlink>
+      <w:r>
+        <w:rPr>
+          <w:rtl w:val="0"/>
+        </w:rPr>
+        <w:t xml:space="preserve">) y abrir archivo de la base de datos o desde vs code instalar la extensión SQLite y reiniciar la aplicación. Una vez abierto nuevamente el proyecto, acceder desde la paleta de comandos de vscode a la opción </w:t>
+      </w:r>
+      <w:r>
+        <w:rPr>
+          <w:i w:val="1"/>
+          <w:rtl w:val="0"/>
+        </w:rPr>
+        <w:t xml:space="preserve">SQLite: Open database</w:t>
+      </w:r>
+      <w:r>
+        <w:rPr>
+          <w:rtl w:val="0"/>
+        </w:rPr>
+        <w:t xml:space="preserve"> y seleccionar el archivo de la db creada, esta acción abrirá un nuevo menú en el panel izquierdo de vscode que se llamará SQLITE EXPLORER donde se podrá visualizar la base de datos con sus tablas correspondientes y atributos. </w:t>
+        <w:br w:type="textWrapping"/>
+      </w:r>
+      <w:r>
+        <w:rPr/>
+        <w:drawing>
+          <wp:inline distB="114300" distT="114300" distL="114300" distR="114300">
+            <wp:extent cx="3067050" cy="3476625"/>
+            <wp:effectExtent b="0" l="0" r="0" t="0"/>
+            <wp:docPr id="1" name="image1.png"/>
+            <a:graphic>
+              <a:graphicData uri="http://schemas.openxmlformats.org/drawingml/2006/picture">
+                <pic:pic>
+                  <pic:nvPicPr>
+                    <pic:cNvPr id="0" name="image1.png"/>
+                    <pic:cNvPicPr preferRelativeResize="0"/>
+                  </pic:nvPicPr>
+                  <pic:blipFill>
+                    <a:blip r:embed="rId7"/>
+                    <a:srcRect b="0" l="0" r="0" t="0"/>
+                    <a:stretch>
+                      <a:fillRect/>
+                    </a:stretch>
+                  </pic:blipFill>
+                  <pic:spPr>
+                    <a:xfrm>
+                      <a:off x="0" y="0"/>
+                      <a:ext cx="3067050" cy="3476625"/>
+                    </a:xfrm>
+                    <a:prstGeom prst="rect"/>
+                    <a:ln/>
+                  </pic:spPr>
+                </pic:pic>
+              </a:graphicData>
+            </a:graphic>
+          </wp:inline>
+        </w:drawing>
+      </w:r>
+      <w:r>
+        <w:rPr>
+          <w:rtl w:val="0"/>
+        </w:rPr>
+        <w:br w:type="textWrapping"/>
+      </w:r>
+    </w:p>
+    <w:p>
+      <w:pPr>
+        <w:widowControl w:val="0"/>
+        <w:numPr>
+          <w:ilvl w:val="0"/>
+          <w:numId w:val="3"/>
+        </w:numPr>
+        <w:spacing w:after="200" w:lineRule="auto"/>
+        <w:ind w:left="720" w:hanging="360"/>
+        <w:jc w:val="both"/>
+      </w:pPr>
+      <w:r>
+        <w:rPr>
+          <w:rtl w:val="0"/>
+        </w:rPr>
+        <w:t xml:space="preserve">Para realizar un INSERT de atributos de tipo text/strings concatenar comillas </w:t>
+      </w:r>
+      <w:r>
+        <w:rPr>
+          <w:rFonts w:ascii="Consolas" w:cs="Consolas" w:eastAsia="Consolas" w:hAnsi="Consolas"/>
+          <w:rtl w:val="0"/>
+        </w:rPr>
+        <w:t xml:space="preserve"> "'" </w:t>
+      </w:r>
+      <w:r>
+        <w:rPr>
+          <w:rtl w:val="0"/>
+        </w:rPr>
+        <w:t xml:space="preserve">en query antes y después de la variable. Ejemplo: </w:t>
+      </w:r>
+      <w:r>
+        <w:rPr>
+          <w:rFonts w:ascii="Consolas" w:cs="Consolas" w:eastAsia="Consolas" w:hAnsi="Consolas"/>
+          <w:i w:val="1"/>
+          <w:rtl w:val="0"/>
+        </w:rPr>
+        <w:t xml:space="preserve">"INSERT INTO productos (codigo,nombre,precio_compra) VALUES (" code + "," + "'" + name + "'" + "," + pCompra + ");"</w:t>
+      </w:r>
+      <w:r>
+        <w:rPr>
+          <w:rtl w:val="0"/>
+        </w:rPr>
+      </w:r>
+    </w:p>
+    <w:p>
+      <w:pPr>
+        <w:widowControl w:val="0"/>
+        <w:spacing w:line="240" w:lineRule="auto"/>
+        <w:jc w:val="both"/>
+        <w:rPr/>
+      </w:pPr>
+      <w:r>
+        <w:rPr>
+          <w:rtl w:val="0"/>
+        </w:rPr>
+      </w:r>
+    </w:p>
+    <w:p>
+      <w:pPr>
+        <w:widowControl w:val="0"/>
+        <w:spacing w:line="240" w:lineRule="auto"/>
+        <w:jc w:val="both"/>
+        <w:rPr/>
+      </w:pPr>
+      <w:r>
+        <w:rPr>
+          <w:b w:val="1"/>
+          <w:sz w:val="24"/>
+          <w:szCs w:val="24"/>
+          <w:rtl w:val="0"/>
+        </w:rPr>
+        <w:t xml:space="preserve">ENUNCIADO</w:t>
+      </w:r>
+      <w:r>
+        <w:rPr>
+          <w:b w:val="1"/>
+          <w:rtl w:val="0"/>
+        </w:rPr>
+        <w:t xml:space="preserve">:</w:t>
+      </w:r>
+      <w:r>
+        <w:rPr>
+          <w:rtl w:val="0"/>
+        </w:rPr>
       </w:r>
     </w:p>
     <w:p>
@@ -1816,7 +2231,8 @@
     <w:p>
       <w:pPr>
         <w:widowControl w:val="0"/>
-        <w:spacing w:line="240" w:lineRule="auto"/>
+        <w:spacing w:after="200" w:lineRule="auto"/>
+        <w:ind w:left="0" w:firstLine="0"/>
         <w:jc w:val="both"/>
         <w:rPr/>
       </w:pPr>
@@ -1828,9 +2244,6 @@
     </w:p>
     <w:p>
       <w:pPr>
-        <w:widowControl w:val="0"/>
-        <w:spacing w:line="240" w:lineRule="auto"/>
-        <w:jc w:val="both"/>
         <w:rPr>
           <w:b w:val="1"/>
         </w:rPr>
@@ -1840,92 +2253,7 @@
           <w:b w:val="1"/>
           <w:rtl w:val="0"/>
         </w:rPr>
-        <w:t xml:space="preserve">Tener en cuenta:</w:t>
-      </w:r>
-    </w:p>
-    <w:p>
-      <w:pPr>
-        <w:widowControl w:val="0"/>
-        <w:spacing w:after="200" w:lineRule="auto"/>
-        <w:ind w:left="720" w:firstLine="0"/>
-        <w:jc w:val="both"/>
-        <w:rPr/>
-      </w:pPr>
-      <w:r>
-        <w:rPr>
-          <w:rtl w:val="0"/>
-        </w:rPr>
-      </w:r>
-    </w:p>
-    <w:p>
-      <w:pPr>
-        <w:widowControl w:val="0"/>
-        <w:numPr>
-          <w:ilvl w:val="0"/>
-          <w:numId w:val="3"/>
-        </w:numPr>
-        <w:spacing w:after="200" w:lineRule="auto"/>
-        <w:ind w:left="720" w:hanging="360"/>
-        <w:jc w:val="both"/>
-      </w:pPr>
-      <w:r>
-        <w:rPr>
-          <w:rtl w:val="0"/>
-        </w:rPr>
-        <w:t xml:space="preserve">Guardar directamente en la carpeta src del proyecto imágenes o elementos externos que requiera para la GUI.</w:t>
-      </w:r>
-    </w:p>
-    <w:p>
-      <w:pPr>
-        <w:widowControl w:val="0"/>
-        <w:numPr>
-          <w:ilvl w:val="0"/>
-          <w:numId w:val="3"/>
-        </w:numPr>
-        <w:spacing w:after="200" w:lineRule="auto"/>
-        <w:ind w:left="720" w:hanging="360"/>
-        <w:jc w:val="both"/>
-      </w:pPr>
-      <w:r>
-        <w:rPr>
-          <w:rtl w:val="0"/>
-        </w:rPr>
-        <w:t xml:space="preserve">En caso de no tener claros los pasos a seguir para la creación de una aplicación con GUI ver documento de instrucciones y video tutorial.</w:t>
-      </w:r>
-    </w:p>
-    <w:p>
-      <w:pPr>
-        <w:widowControl w:val="0"/>
-        <w:numPr>
-          <w:ilvl w:val="0"/>
-          <w:numId w:val="3"/>
-        </w:numPr>
-        <w:spacing w:after="200" w:lineRule="auto"/>
-        <w:ind w:left="720" w:hanging="360"/>
-        <w:jc w:val="both"/>
-        <w:rPr>
-          <w:u w:val="none"/>
-        </w:rPr>
-      </w:pPr>
-      <w:r>
-        <w:rPr>
-          <w:rtl w:val="0"/>
-        </w:rPr>
-        <w:t xml:space="preserve">Tener en cuenta el listado de instrucciones.</w:t>
-      </w:r>
-    </w:p>
-    <w:p>
-      <w:pPr>
-        <w:rPr>
-          <w:b w:val="1"/>
-        </w:rPr>
-      </w:pPr>
-      <w:r>
-        <w:rPr>
-          <w:b w:val="1"/>
-          <w:rtl w:val="0"/>
-        </w:rPr>
-        <w:t xml:space="preserve">Material de apoyo</w:t>
+        <w:t xml:space="preserve">Material extra de apoyo:</w:t>
         <w:br w:type="textWrapping"/>
       </w:r>
     </w:p>
@@ -1940,7 +2268,7 @@
           <w:u w:val="none"/>
         </w:rPr>
       </w:pPr>
-      <w:hyperlink r:id="rId6">
+      <w:hyperlink r:id="rId8">
         <w:r>
           <w:rPr>
             <w:color w:val="1155cc"/>
@@ -1967,7 +2295,7 @@
           <w:u w:val="none"/>
         </w:rPr>
       </w:pPr>
-      <w:hyperlink r:id="rId7">
+      <w:hyperlink r:id="rId9">
         <w:r>
           <w:rPr>
             <w:color w:val="1155cc"/>
@@ -1994,7 +2322,7 @@
           <w:u w:val="none"/>
         </w:rPr>
       </w:pPr>
-      <w:hyperlink r:id="rId8">
+      <w:hyperlink r:id="rId10">
         <w:r>
           <w:rPr>
             <w:color w:val="1155cc"/>
@@ -2244,8 +2572,8 @@
   <w:abstractNum w:abstractNumId="3">
     <w:lvl w:ilvl="0">
       <w:start w:val="1"/>
-      <w:numFmt w:val="decimal"/>
-      <w:lvlText w:val="%1."/>
+      <w:numFmt w:val="bullet"/>
+      <w:lvlText w:val="●"/>
       <w:lvlJc w:val="left"/>
       <w:pPr>
         <w:ind w:left="720" w:hanging="360"/>
@@ -2256,8 +2584,8 @@
     </w:lvl>
     <w:lvl w:ilvl="1">
       <w:start w:val="1"/>
-      <w:numFmt w:val="lowerLetter"/>
-      <w:lvlText w:val="%2."/>
+      <w:numFmt w:val="bullet"/>
+      <w:lvlText w:val="○"/>
       <w:lvlJc w:val="left"/>
       <w:pPr>
         <w:ind w:left="1440" w:hanging="360"/>
@@ -2268,9 +2596,9 @@
     </w:lvl>
     <w:lvl w:ilvl="2">
       <w:start w:val="1"/>
-      <w:numFmt w:val="lowerRoman"/>
-      <w:lvlText w:val="%3."/>
-      <w:lvlJc w:val="right"/>
+      <w:numFmt w:val="bullet"/>
+      <w:lvlText w:val="■"/>
+      <w:lvlJc w:val="left"/>
       <w:pPr>
         <w:ind w:left="2160" w:hanging="360"/>
       </w:pPr>
@@ -2280,8 +2608,8 @@
     </w:lvl>
     <w:lvl w:ilvl="3">
       <w:start w:val="1"/>
-      <w:numFmt w:val="decimal"/>
-      <w:lvlText w:val="%4."/>
+      <w:numFmt w:val="bullet"/>
+      <w:lvlText w:val="●"/>
       <w:lvlJc w:val="left"/>
       <w:pPr>
         <w:ind w:left="2880" w:hanging="360"/>
@@ -2292,8 +2620,8 @@
     </w:lvl>
     <w:lvl w:ilvl="4">
       <w:start w:val="1"/>
-      <w:numFmt w:val="lowerLetter"/>
-      <w:lvlText w:val="%5."/>
+      <w:numFmt w:val="bullet"/>
+      <w:lvlText w:val="○"/>
       <w:lvlJc w:val="left"/>
       <w:pPr>
         <w:ind w:left="3600" w:hanging="360"/>
@@ -2304,9 +2632,9 @@
     </w:lvl>
     <w:lvl w:ilvl="5">
       <w:start w:val="1"/>
-      <w:numFmt w:val="lowerRoman"/>
-      <w:lvlText w:val="%6."/>
-      <w:lvlJc w:val="right"/>
+      <w:numFmt w:val="bullet"/>
+      <w:lvlText w:val="■"/>
+      <w:lvlJc w:val="left"/>
       <w:pPr>
         <w:ind w:left="4320" w:hanging="360"/>
       </w:pPr>
@@ -2316,8 +2644,8 @@
     </w:lvl>
     <w:lvl w:ilvl="6">
       <w:start w:val="1"/>
-      <w:numFmt w:val="decimal"/>
-      <w:lvlText w:val="%7."/>
+      <w:numFmt w:val="bullet"/>
+      <w:lvlText w:val="●"/>
       <w:lvlJc w:val="left"/>
       <w:pPr>
         <w:ind w:left="5040" w:hanging="360"/>
@@ -2328,8 +2656,8 @@
     </w:lvl>
     <w:lvl w:ilvl="7">
       <w:start w:val="1"/>
-      <w:numFmt w:val="lowerLetter"/>
-      <w:lvlText w:val="%8."/>
+      <w:numFmt w:val="bullet"/>
+      <w:lvlText w:val="○"/>
       <w:lvlJc w:val="left"/>
       <w:pPr>
         <w:ind w:left="5760" w:hanging="360"/>
@@ -2340,9 +2668,9 @@
     </w:lvl>
     <w:lvl w:ilvl="8">
       <w:start w:val="1"/>
-      <w:numFmt w:val="lowerRoman"/>
-      <w:lvlText w:val="%9."/>
-      <w:lvlJc w:val="right"/>
+      <w:numFmt w:val="bullet"/>
+      <w:lvlText w:val="■"/>
+      <w:lvlJc w:val="left"/>
       <w:pPr>
         <w:ind w:left="6480" w:hanging="360"/>
       </w:pPr>

</xml_diff>